<commit_message>
Resumen Tema 2 SBD V2 hecho
</commit_message>
<xml_diff>
--- a/Sistemas de Big Data/Tema 2 Ingestas/Tema 2 Ingestas.docx
+++ b/Sistemas de Big Data/Tema 2 Ingestas/Tema 2 Ingestas.docx
@@ -238,7 +238,25 @@
           <w:sz w:val="28"/>
           <w:szCs w:val="28"/>
         </w:rPr>
-        <w:t xml:space="preserve"> en varias ocasiones, los datos durante el procesamiento.</w:t>
+        <w:t xml:space="preserve"> </w:t>
+      </w:r>
+      <w:r>
+        <w:rPr>
+          <w:rFonts w:ascii="Calibri" w:hAnsi="Calibri" w:cs="Calibri"/>
+          <w:b/>
+          <w:bCs/>
+          <w:sz w:val="28"/>
+          <w:szCs w:val="28"/>
+        </w:rPr>
+        <w:t>en varias ocasiones</w:t>
+      </w:r>
+      <w:r>
+        <w:rPr>
+          <w:rFonts w:ascii="Calibri" w:hAnsi="Calibri" w:cs="Calibri"/>
+          <w:sz w:val="28"/>
+          <w:szCs w:val="28"/>
+        </w:rPr>
+        <w:t>, los datos durante el procesamiento.</w:t>
       </w:r>
     </w:p>
     <w:p>
@@ -3619,6 +3637,238 @@
     </w:p>
     <w:p>
       <w:pPr>
+        <w:rPr>
+          <w:rFonts w:ascii="Calibri" w:hAnsi="Calibri" w:cs="Calibri"/>
+          <w:sz w:val="28"/>
+          <w:szCs w:val="28"/>
+        </w:rPr>
+      </w:pPr>
+      <w:r>
+        <w:rPr>
+          <w:rFonts w:ascii="Calibri" w:hAnsi="Calibri" w:cs="Calibri"/>
+          <w:sz w:val="28"/>
+          <w:szCs w:val="28"/>
+        </w:rPr>
+        <w:t>Pasos</w:t>
+      </w:r>
+      <w:r>
+        <w:rPr>
+          <w:rFonts w:ascii="Calibri" w:hAnsi="Calibri" w:cs="Calibri"/>
+          <w:sz w:val="28"/>
+          <w:szCs w:val="28"/>
+        </w:rPr>
+        <w:t xml:space="preserve"> del proceso de extracción</w:t>
+      </w:r>
+      <w:r>
+        <w:rPr>
+          <w:rFonts w:ascii="Calibri" w:hAnsi="Calibri" w:cs="Calibri"/>
+          <w:sz w:val="28"/>
+          <w:szCs w:val="28"/>
+        </w:rPr>
+        <w:t>:</w:t>
+      </w:r>
+    </w:p>
+    <w:p>
+      <w:pPr>
+        <w:pStyle w:val="Prrafodelista"/>
+        <w:numPr>
+          <w:ilvl w:val="0"/>
+          <w:numId w:val="17"/>
+        </w:numPr>
+        <w:rPr>
+          <w:rFonts w:ascii="Calibri" w:hAnsi="Calibri" w:cs="Calibri"/>
+          <w:sz w:val="28"/>
+          <w:szCs w:val="28"/>
+        </w:rPr>
+      </w:pPr>
+      <w:r>
+        <w:rPr>
+          <w:rFonts w:ascii="Calibri" w:hAnsi="Calibri" w:cs="Calibri"/>
+          <w:b/>
+          <w:bCs/>
+          <w:sz w:val="28"/>
+          <w:szCs w:val="28"/>
+        </w:rPr>
+        <w:t>Acceso a la fuente de datos:</w:t>
+      </w:r>
+      <w:r>
+        <w:rPr>
+          <w:rFonts w:ascii="Calibri" w:hAnsi="Calibri" w:cs="Calibri"/>
+          <w:sz w:val="28"/>
+          <w:szCs w:val="28"/>
+        </w:rPr>
+        <w:t xml:space="preserve"> ya sea una tabla de origen, una API o un archivo.</w:t>
+      </w:r>
+    </w:p>
+    <w:p>
+      <w:pPr>
+        <w:pStyle w:val="Prrafodelista"/>
+        <w:numPr>
+          <w:ilvl w:val="0"/>
+          <w:numId w:val="17"/>
+        </w:numPr>
+        <w:rPr>
+          <w:rFonts w:ascii="Calibri" w:hAnsi="Calibri" w:cs="Calibri"/>
+          <w:sz w:val="28"/>
+          <w:szCs w:val="28"/>
+        </w:rPr>
+      </w:pPr>
+      <w:r>
+        <w:rPr>
+          <w:rFonts w:ascii="Calibri" w:hAnsi="Calibri" w:cs="Calibri"/>
+          <w:b/>
+          <w:bCs/>
+          <w:sz w:val="28"/>
+          <w:szCs w:val="28"/>
+        </w:rPr>
+        <w:t>Inventario de los orígenes de datos:</w:t>
+      </w:r>
+      <w:r>
+        <w:rPr>
+          <w:rFonts w:ascii="Calibri" w:hAnsi="Calibri" w:cs="Calibri"/>
+          <w:sz w:val="28"/>
+          <w:szCs w:val="28"/>
+        </w:rPr>
+        <w:t xml:space="preserve"> para tener un control de las fuentes y detectar posibles problemas.</w:t>
+      </w:r>
+    </w:p>
+    <w:p>
+      <w:pPr>
+        <w:pStyle w:val="Prrafodelista"/>
+        <w:numPr>
+          <w:ilvl w:val="0"/>
+          <w:numId w:val="17"/>
+        </w:numPr>
+        <w:rPr>
+          <w:rFonts w:ascii="Calibri" w:hAnsi="Calibri" w:cs="Calibri"/>
+          <w:sz w:val="28"/>
+          <w:szCs w:val="28"/>
+        </w:rPr>
+      </w:pPr>
+      <w:r>
+        <w:rPr>
+          <w:rFonts w:ascii="Calibri" w:hAnsi="Calibri" w:cs="Calibri"/>
+          <w:b/>
+          <w:bCs/>
+          <w:sz w:val="28"/>
+          <w:szCs w:val="28"/>
+        </w:rPr>
+        <w:t>Filtrado de datos:</w:t>
+      </w:r>
+      <w:r>
+        <w:rPr>
+          <w:rFonts w:ascii="Calibri" w:hAnsi="Calibri" w:cs="Calibri"/>
+          <w:sz w:val="28"/>
+          <w:szCs w:val="28"/>
+        </w:rPr>
+        <w:t xml:space="preserve"> para seleccionar solo los datos necesarios.</w:t>
+      </w:r>
+    </w:p>
+    <w:p>
+      <w:pPr>
+        <w:pStyle w:val="Prrafodelista"/>
+        <w:numPr>
+          <w:ilvl w:val="0"/>
+          <w:numId w:val="17"/>
+        </w:numPr>
+        <w:rPr>
+          <w:rFonts w:ascii="Calibri" w:hAnsi="Calibri" w:cs="Calibri"/>
+          <w:sz w:val="28"/>
+          <w:szCs w:val="28"/>
+        </w:rPr>
+      </w:pPr>
+      <w:r>
+        <w:rPr>
+          <w:rFonts w:ascii="Calibri" w:hAnsi="Calibri" w:cs="Calibri"/>
+          <w:b/>
+          <w:bCs/>
+          <w:sz w:val="28"/>
+          <w:szCs w:val="28"/>
+        </w:rPr>
+        <w:t>Agregación de datos:</w:t>
+      </w:r>
+      <w:r>
+        <w:rPr>
+          <w:rFonts w:ascii="Calibri" w:hAnsi="Calibri" w:cs="Calibri"/>
+          <w:sz w:val="28"/>
+          <w:szCs w:val="28"/>
+        </w:rPr>
+        <w:t xml:space="preserve"> para combinar datos de diferentes fuentes.</w:t>
+      </w:r>
+    </w:p>
+    <w:p>
+      <w:pPr>
+        <w:pStyle w:val="Prrafodelista"/>
+        <w:numPr>
+          <w:ilvl w:val="0"/>
+          <w:numId w:val="17"/>
+        </w:numPr>
+        <w:rPr>
+          <w:rFonts w:ascii="Calibri" w:hAnsi="Calibri" w:cs="Calibri"/>
+          <w:sz w:val="28"/>
+          <w:szCs w:val="28"/>
+        </w:rPr>
+      </w:pPr>
+      <w:r>
+        <w:rPr>
+          <w:rFonts w:ascii="Calibri" w:hAnsi="Calibri" w:cs="Calibri"/>
+          <w:b/>
+          <w:bCs/>
+          <w:sz w:val="28"/>
+          <w:szCs w:val="28"/>
+        </w:rPr>
+        <w:t>División de datos:</w:t>
+      </w:r>
+      <w:r>
+        <w:rPr>
+          <w:rFonts w:ascii="Calibri" w:hAnsi="Calibri" w:cs="Calibri"/>
+          <w:sz w:val="28"/>
+          <w:szCs w:val="28"/>
+        </w:rPr>
+        <w:t xml:space="preserve"> para separar los datos en diferentes conjuntos.</w:t>
+      </w:r>
+    </w:p>
+    <w:p>
+      <w:pPr>
+        <w:rPr>
+          <w:rFonts w:ascii="Calibri" w:hAnsi="Calibri" w:cs="Calibri"/>
+          <w:sz w:val="28"/>
+          <w:szCs w:val="28"/>
+        </w:rPr>
+      </w:pPr>
+    </w:p>
+    <w:p>
+      <w:pPr>
+        <w:pStyle w:val="Prrafodelista"/>
+        <w:rPr>
+          <w:rFonts w:ascii="Calibri" w:hAnsi="Calibri" w:cs="Calibri"/>
+          <w:sz w:val="28"/>
+          <w:szCs w:val="28"/>
+        </w:rPr>
+      </w:pPr>
+    </w:p>
+    <w:p>
+      <w:pPr>
+        <w:pStyle w:val="Prrafodelista"/>
+        <w:rPr>
+          <w:rFonts w:ascii="Calibri" w:hAnsi="Calibri" w:cs="Calibri"/>
+          <w:sz w:val="28"/>
+          <w:szCs w:val="28"/>
+        </w:rPr>
+      </w:pPr>
+    </w:p>
+    <w:p>
+      <w:pPr>
+        <w:pStyle w:val="Prrafodelista"/>
+        <w:rPr>
+          <w:rFonts w:ascii="Calibri" w:hAnsi="Calibri" w:cs="Calibri"/>
+          <w:sz w:val="28"/>
+          <w:szCs w:val="28"/>
+        </w:rPr>
+      </w:pPr>
+    </w:p>
+    <w:p>
+      <w:pPr>
         <w:pStyle w:val="Prrafodelista"/>
         <w:rPr>
           <w:rFonts w:ascii="Calibri" w:hAnsi="Calibri" w:cs="Calibri"/>
@@ -3645,6 +3895,7 @@
           <w:sz w:val="32"/>
           <w:szCs w:val="32"/>
         </w:rPr>
+        <w:lastRenderedPageBreak/>
         <w:t>Inventariado de datos</w:t>
       </w:r>
     </w:p>
@@ -3859,7 +4110,6 @@
           <w:sz w:val="32"/>
           <w:szCs w:val="32"/>
         </w:rPr>
-        <w:lastRenderedPageBreak/>
         <w:t>Perfilado de datos</w:t>
       </w:r>
     </w:p>
@@ -4141,28 +4391,19 @@
     </w:p>
     <w:p>
       <w:pPr>
-        <w:pStyle w:val="Prrafodelista"/>
-        <w:rPr>
-          <w:rFonts w:ascii="Calibri" w:hAnsi="Calibri" w:cs="Calibri"/>
-          <w:sz w:val="28"/>
-          <w:szCs w:val="28"/>
-        </w:rPr>
-      </w:pPr>
-    </w:p>
-    <w:p>
-      <w:pPr>
-        <w:rPr>
-          <w:rFonts w:ascii="Calibri" w:hAnsi="Calibri" w:cs="Calibri"/>
-          <w:sz w:val="28"/>
-          <w:szCs w:val="28"/>
-        </w:rPr>
-      </w:pPr>
-      <w:r>
-        <w:rPr>
-          <w:rFonts w:ascii="Calibri" w:hAnsi="Calibri" w:cs="Calibri"/>
-          <w:sz w:val="28"/>
-          <w:szCs w:val="28"/>
-        </w:rPr>
+        <w:rPr>
+          <w:rFonts w:ascii="Calibri" w:hAnsi="Calibri" w:cs="Calibri"/>
+          <w:sz w:val="28"/>
+          <w:szCs w:val="28"/>
+        </w:rPr>
+      </w:pPr>
+      <w:r>
+        <w:rPr>
+          <w:rFonts w:ascii="Calibri" w:hAnsi="Calibri" w:cs="Calibri"/>
+          <w:sz w:val="28"/>
+          <w:szCs w:val="28"/>
+        </w:rPr>
+        <w:lastRenderedPageBreak/>
         <w:t>P</w:t>
       </w:r>
       <w:r>
@@ -4304,202 +4545,6 @@
     </w:p>
     <w:p>
       <w:pPr>
-        <w:rPr>
-          <w:rFonts w:ascii="Calibri" w:hAnsi="Calibri" w:cs="Calibri"/>
-          <w:sz w:val="28"/>
-          <w:szCs w:val="28"/>
-        </w:rPr>
-      </w:pPr>
-    </w:p>
-    <w:p>
-      <w:pPr>
-        <w:rPr>
-          <w:rFonts w:ascii="Calibri" w:hAnsi="Calibri" w:cs="Calibri"/>
-          <w:sz w:val="28"/>
-          <w:szCs w:val="28"/>
-        </w:rPr>
-      </w:pPr>
-    </w:p>
-    <w:p>
-      <w:pPr>
-        <w:rPr>
-          <w:rFonts w:ascii="Calibri" w:hAnsi="Calibri" w:cs="Calibri"/>
-          <w:sz w:val="28"/>
-          <w:szCs w:val="28"/>
-        </w:rPr>
-      </w:pPr>
-      <w:r>
-        <w:rPr>
-          <w:rFonts w:ascii="Calibri" w:hAnsi="Calibri" w:cs="Calibri"/>
-          <w:sz w:val="28"/>
-          <w:szCs w:val="28"/>
-        </w:rPr>
-        <w:lastRenderedPageBreak/>
-        <w:t>Pasos:</w:t>
-      </w:r>
-    </w:p>
-    <w:p>
-      <w:pPr>
-        <w:pStyle w:val="Prrafodelista"/>
-        <w:numPr>
-          <w:ilvl w:val="0"/>
-          <w:numId w:val="17"/>
-        </w:numPr>
-        <w:rPr>
-          <w:rFonts w:ascii="Calibri" w:hAnsi="Calibri" w:cs="Calibri"/>
-          <w:sz w:val="28"/>
-          <w:szCs w:val="28"/>
-        </w:rPr>
-      </w:pPr>
-      <w:r>
-        <w:rPr>
-          <w:rFonts w:ascii="Calibri" w:hAnsi="Calibri" w:cs="Calibri"/>
-          <w:b/>
-          <w:bCs/>
-          <w:sz w:val="28"/>
-          <w:szCs w:val="28"/>
-        </w:rPr>
-        <w:t>Acceso a la fuente de datos:</w:t>
-      </w:r>
-      <w:r>
-        <w:rPr>
-          <w:rFonts w:ascii="Calibri" w:hAnsi="Calibri" w:cs="Calibri"/>
-          <w:sz w:val="28"/>
-          <w:szCs w:val="28"/>
-        </w:rPr>
-        <w:t xml:space="preserve"> ya sea una tabla de origen, una API o un archivo.</w:t>
-      </w:r>
-    </w:p>
-    <w:p>
-      <w:pPr>
-        <w:pStyle w:val="Prrafodelista"/>
-        <w:numPr>
-          <w:ilvl w:val="0"/>
-          <w:numId w:val="17"/>
-        </w:numPr>
-        <w:rPr>
-          <w:rFonts w:ascii="Calibri" w:hAnsi="Calibri" w:cs="Calibri"/>
-          <w:sz w:val="28"/>
-          <w:szCs w:val="28"/>
-        </w:rPr>
-      </w:pPr>
-      <w:r>
-        <w:rPr>
-          <w:rFonts w:ascii="Calibri" w:hAnsi="Calibri" w:cs="Calibri"/>
-          <w:b/>
-          <w:bCs/>
-          <w:sz w:val="28"/>
-          <w:szCs w:val="28"/>
-        </w:rPr>
-        <w:t>Inventario de los orígenes de datos:</w:t>
-      </w:r>
-      <w:r>
-        <w:rPr>
-          <w:rFonts w:ascii="Calibri" w:hAnsi="Calibri" w:cs="Calibri"/>
-          <w:sz w:val="28"/>
-          <w:szCs w:val="28"/>
-        </w:rPr>
-        <w:t xml:space="preserve"> para tener un control de las fuentes y detectar posibles problemas.</w:t>
-      </w:r>
-    </w:p>
-    <w:p>
-      <w:pPr>
-        <w:pStyle w:val="Prrafodelista"/>
-        <w:numPr>
-          <w:ilvl w:val="0"/>
-          <w:numId w:val="17"/>
-        </w:numPr>
-        <w:rPr>
-          <w:rFonts w:ascii="Calibri" w:hAnsi="Calibri" w:cs="Calibri"/>
-          <w:sz w:val="28"/>
-          <w:szCs w:val="28"/>
-        </w:rPr>
-      </w:pPr>
-      <w:r>
-        <w:rPr>
-          <w:rFonts w:ascii="Calibri" w:hAnsi="Calibri" w:cs="Calibri"/>
-          <w:b/>
-          <w:bCs/>
-          <w:sz w:val="28"/>
-          <w:szCs w:val="28"/>
-        </w:rPr>
-        <w:t>Filtrado de datos:</w:t>
-      </w:r>
-      <w:r>
-        <w:rPr>
-          <w:rFonts w:ascii="Calibri" w:hAnsi="Calibri" w:cs="Calibri"/>
-          <w:sz w:val="28"/>
-          <w:szCs w:val="28"/>
-        </w:rPr>
-        <w:t xml:space="preserve"> para seleccionar solo los datos necesarios.</w:t>
-      </w:r>
-    </w:p>
-    <w:p>
-      <w:pPr>
-        <w:pStyle w:val="Prrafodelista"/>
-        <w:numPr>
-          <w:ilvl w:val="0"/>
-          <w:numId w:val="17"/>
-        </w:numPr>
-        <w:rPr>
-          <w:rFonts w:ascii="Calibri" w:hAnsi="Calibri" w:cs="Calibri"/>
-          <w:sz w:val="28"/>
-          <w:szCs w:val="28"/>
-        </w:rPr>
-      </w:pPr>
-      <w:r>
-        <w:rPr>
-          <w:rFonts w:ascii="Calibri" w:hAnsi="Calibri" w:cs="Calibri"/>
-          <w:b/>
-          <w:bCs/>
-          <w:sz w:val="28"/>
-          <w:szCs w:val="28"/>
-        </w:rPr>
-        <w:t>Agregación de datos:</w:t>
-      </w:r>
-      <w:r>
-        <w:rPr>
-          <w:rFonts w:ascii="Calibri" w:hAnsi="Calibri" w:cs="Calibri"/>
-          <w:sz w:val="28"/>
-          <w:szCs w:val="28"/>
-        </w:rPr>
-        <w:t xml:space="preserve"> para combinar datos de diferentes fuentes.</w:t>
-      </w:r>
-    </w:p>
-    <w:p>
-      <w:pPr>
-        <w:pStyle w:val="Prrafodelista"/>
-        <w:numPr>
-          <w:ilvl w:val="0"/>
-          <w:numId w:val="17"/>
-        </w:numPr>
-        <w:rPr>
-          <w:rFonts w:ascii="Calibri" w:hAnsi="Calibri" w:cs="Calibri"/>
-          <w:sz w:val="28"/>
-          <w:szCs w:val="28"/>
-        </w:rPr>
-      </w:pPr>
-      <w:r>
-        <w:rPr>
-          <w:rFonts w:ascii="Calibri" w:hAnsi="Calibri" w:cs="Calibri"/>
-          <w:b/>
-          <w:bCs/>
-          <w:sz w:val="28"/>
-          <w:szCs w:val="28"/>
-        </w:rPr>
-        <w:t>División de datos:</w:t>
-      </w:r>
-      <w:r>
-        <w:rPr>
-          <w:rFonts w:ascii="Calibri" w:hAnsi="Calibri" w:cs="Calibri"/>
-          <w:sz w:val="28"/>
-          <w:szCs w:val="28"/>
-        </w:rPr>
-        <w:t xml:space="preserve"> para separar los datos en diferentes conjuntos.</w:t>
-      </w:r>
-    </w:p>
-    <w:p>
-      <w:pPr>
         <w:pStyle w:val="Prrafodelista"/>
         <w:rPr>
           <w:rFonts w:ascii="Calibri" w:hAnsi="Calibri" w:cs="Calibri"/>
@@ -4864,6 +4909,15 @@
     </w:p>
     <w:p>
       <w:pPr>
+        <w:rPr>
+          <w:rFonts w:ascii="Calibri" w:hAnsi="Calibri" w:cs="Calibri"/>
+          <w:sz w:val="28"/>
+          <w:szCs w:val="28"/>
+        </w:rPr>
+      </w:pPr>
+    </w:p>
+    <w:p>
+      <w:pPr>
         <w:pStyle w:val="Prrafodelista"/>
         <w:numPr>
           <w:ilvl w:val="0"/>
@@ -4883,6 +4937,7 @@
           <w:sz w:val="28"/>
           <w:szCs w:val="28"/>
         </w:rPr>
+        <w:lastRenderedPageBreak/>
         <w:t>Frecuencia de las Extracciones:</w:t>
       </w:r>
       <w:r>
@@ -5011,7 +5066,6 @@
           <w:sz w:val="28"/>
           <w:szCs w:val="28"/>
         </w:rPr>
-        <w:lastRenderedPageBreak/>
         <w:t>Recuperación de los Datos Extraídos:</w:t>
       </w:r>
       <w:r>
@@ -5549,12 +5603,40 @@
           <w:szCs w:val="28"/>
         </w:rPr>
       </w:pPr>
-      <w:r>
-        <w:rPr>
-          <w:rFonts w:ascii="Calibri" w:hAnsi="Calibri" w:cs="Calibri"/>
-          <w:sz w:val="28"/>
-          <w:szCs w:val="28"/>
-        </w:rPr>
+    </w:p>
+    <w:p>
+      <w:pPr>
+        <w:rPr>
+          <w:rFonts w:ascii="Calibri" w:hAnsi="Calibri" w:cs="Calibri"/>
+          <w:sz w:val="28"/>
+          <w:szCs w:val="28"/>
+        </w:rPr>
+      </w:pPr>
+    </w:p>
+    <w:p>
+      <w:pPr>
+        <w:rPr>
+          <w:rFonts w:ascii="Calibri" w:hAnsi="Calibri" w:cs="Calibri"/>
+          <w:sz w:val="28"/>
+          <w:szCs w:val="28"/>
+        </w:rPr>
+      </w:pPr>
+    </w:p>
+    <w:p>
+      <w:pPr>
+        <w:rPr>
+          <w:rFonts w:ascii="Calibri" w:hAnsi="Calibri" w:cs="Calibri"/>
+          <w:sz w:val="28"/>
+          <w:szCs w:val="28"/>
+        </w:rPr>
+      </w:pPr>
+      <w:r>
+        <w:rPr>
+          <w:rFonts w:ascii="Calibri" w:hAnsi="Calibri" w:cs="Calibri"/>
+          <w:sz w:val="28"/>
+          <w:szCs w:val="28"/>
+        </w:rPr>
+        <w:lastRenderedPageBreak/>
         <w:t>Etapas:</w:t>
       </w:r>
     </w:p>
@@ -5766,7 +5848,6 @@
           <w:sz w:val="28"/>
           <w:szCs w:val="28"/>
         </w:rPr>
-        <w:lastRenderedPageBreak/>
         <w:t>Tareas principales:</w:t>
       </w:r>
     </w:p>
@@ -6287,51 +6368,6 @@
           <w:szCs w:val="28"/>
         </w:rPr>
       </w:pPr>
-    </w:p>
-    <w:p>
-      <w:pPr>
-        <w:rPr>
-          <w:rFonts w:ascii="Calibri" w:hAnsi="Calibri" w:cs="Calibri"/>
-          <w:sz w:val="28"/>
-          <w:szCs w:val="28"/>
-        </w:rPr>
-      </w:pPr>
-    </w:p>
-    <w:p>
-      <w:pPr>
-        <w:rPr>
-          <w:rFonts w:ascii="Calibri" w:hAnsi="Calibri" w:cs="Calibri"/>
-          <w:sz w:val="28"/>
-          <w:szCs w:val="28"/>
-        </w:rPr>
-      </w:pPr>
-    </w:p>
-    <w:p>
-      <w:pPr>
-        <w:rPr>
-          <w:rFonts w:ascii="Calibri" w:hAnsi="Calibri" w:cs="Calibri"/>
-          <w:sz w:val="28"/>
-          <w:szCs w:val="28"/>
-        </w:rPr>
-      </w:pPr>
-    </w:p>
-    <w:p>
-      <w:pPr>
-        <w:rPr>
-          <w:rFonts w:ascii="Calibri" w:hAnsi="Calibri" w:cs="Calibri"/>
-          <w:sz w:val="28"/>
-          <w:szCs w:val="28"/>
-        </w:rPr>
-      </w:pPr>
-    </w:p>
-    <w:p>
-      <w:pPr>
-        <w:rPr>
-          <w:rFonts w:ascii="Calibri" w:hAnsi="Calibri" w:cs="Calibri"/>
-          <w:sz w:val="28"/>
-          <w:szCs w:val="28"/>
-        </w:rPr>
-      </w:pPr>
       <w:r>
         <w:rPr>
           <w:rFonts w:ascii="Calibri" w:hAnsi="Calibri" w:cs="Calibri"/>
@@ -6358,14 +6394,6 @@
           <w:sz w:val="28"/>
           <w:szCs w:val="28"/>
         </w:rPr>
-        <w:t xml:space="preserve"> </w:t>
-      </w:r>
-      <w:r>
-        <w:rPr>
-          <w:rFonts w:ascii="Calibri" w:hAnsi="Calibri" w:cs="Calibri"/>
-          <w:sz w:val="28"/>
-          <w:szCs w:val="28"/>
-        </w:rPr>
         <w:t>E</w:t>
       </w:r>
       <w:r>
@@ -6410,14 +6438,15 @@
         </w:rPr>
         <w:t>.</w:t>
       </w:r>
-      <w:r>
-        <w:rPr>
-          <w:rFonts w:ascii="Calibri" w:hAnsi="Calibri" w:cs="Calibri"/>
-          <w:sz w:val="28"/>
-          <w:szCs w:val="28"/>
-        </w:rPr>
-        <w:t xml:space="preserve"> </w:t>
-      </w:r>
+    </w:p>
+    <w:p>
+      <w:pPr>
+        <w:rPr>
+          <w:rFonts w:ascii="Calibri" w:hAnsi="Calibri" w:cs="Calibri"/>
+          <w:sz w:val="28"/>
+          <w:szCs w:val="28"/>
+        </w:rPr>
+      </w:pPr>
       <w:r>
         <w:rPr>
           <w:rFonts w:ascii="Calibri" w:hAnsi="Calibri" w:cs="Calibri"/>
@@ -6473,6 +6502,55 @@
       <w:r>
         <w:rPr>
           <w:rFonts w:ascii="Calibri" w:hAnsi="Calibri" w:cs="Calibri"/>
+          <w:sz w:val="28"/>
+          <w:szCs w:val="28"/>
+        </w:rPr>
+        <w:t>.</w:t>
+      </w:r>
+    </w:p>
+    <w:p>
+      <w:pPr>
+        <w:rPr>
+          <w:rFonts w:ascii="Calibri" w:hAnsi="Calibri" w:cs="Calibri"/>
+          <w:sz w:val="28"/>
+          <w:szCs w:val="28"/>
+        </w:rPr>
+      </w:pPr>
+      <w:r>
+        <w:rPr>
+          <w:rFonts w:ascii="Calibri" w:hAnsi="Calibri" w:cs="Calibri"/>
+          <w:sz w:val="28"/>
+          <w:szCs w:val="28"/>
+        </w:rPr>
+        <w:t xml:space="preserve">Si el volumen de transformaciones es pequeño, se usa el </w:t>
+      </w:r>
+      <w:r>
+        <w:rPr>
+          <w:rFonts w:ascii="Calibri" w:hAnsi="Calibri" w:cs="Calibri"/>
+          <w:b/>
+          <w:bCs/>
+          <w:sz w:val="28"/>
+          <w:szCs w:val="28"/>
+        </w:rPr>
+        <w:t xml:space="preserve">data </w:t>
+      </w:r>
+      <w:proofErr w:type="spellStart"/>
+      <w:r>
+        <w:rPr>
+          <w:rFonts w:ascii="Calibri" w:hAnsi="Calibri" w:cs="Calibri"/>
+          <w:b/>
+          <w:bCs/>
+          <w:sz w:val="28"/>
+          <w:szCs w:val="28"/>
+        </w:rPr>
+        <w:t>replication</w:t>
+      </w:r>
+      <w:proofErr w:type="spellEnd"/>
+      <w:r>
+        <w:rPr>
+          <w:rFonts w:ascii="Calibri" w:hAnsi="Calibri" w:cs="Calibri"/>
+          <w:b/>
+          <w:bCs/>
           <w:sz w:val="28"/>
           <w:szCs w:val="28"/>
         </w:rPr>
@@ -6776,48 +6854,101 @@
           <w:sz w:val="28"/>
           <w:szCs w:val="28"/>
         </w:rPr>
-        <w:t>Consideraciones Adicionales:</w:t>
-      </w:r>
-    </w:p>
-    <w:p>
-      <w:pPr>
-        <w:pStyle w:val="Prrafodelista"/>
-        <w:numPr>
-          <w:ilvl w:val="0"/>
-          <w:numId w:val="34"/>
-        </w:numPr>
-        <w:rPr>
-          <w:rFonts w:ascii="Calibri" w:hAnsi="Calibri" w:cs="Calibri"/>
-          <w:sz w:val="28"/>
-          <w:szCs w:val="28"/>
-        </w:rPr>
-      </w:pPr>
-      <w:r>
-        <w:rPr>
-          <w:rFonts w:ascii="Calibri" w:hAnsi="Calibri" w:cs="Calibri"/>
-          <w:sz w:val="28"/>
-          <w:szCs w:val="28"/>
-        </w:rPr>
-        <w:t>La fase de carga debe tener en cuenta la conectividad del sistema de destino. Si la conectividad es limitada, puede ser necesario implementar mecanismos para asegurar la integridad de los datos durante la carga.</w:t>
-      </w:r>
-    </w:p>
-    <w:p>
-      <w:pPr>
-        <w:ind w:left="360"/>
-        <w:rPr>
-          <w:rFonts w:ascii="Calibri" w:hAnsi="Calibri" w:cs="Calibri"/>
-          <w:sz w:val="28"/>
-          <w:szCs w:val="28"/>
-        </w:rPr>
-      </w:pPr>
-    </w:p>
-    <w:p>
-      <w:pPr>
-        <w:pStyle w:val="Prrafodelista"/>
-        <w:numPr>
-          <w:ilvl w:val="0"/>
-          <w:numId w:val="34"/>
-        </w:numPr>
+        <w:t xml:space="preserve">Data </w:t>
+      </w:r>
+      <w:proofErr w:type="spellStart"/>
+      <w:r>
+        <w:rPr>
+          <w:rFonts w:ascii="Calibri" w:hAnsi="Calibri" w:cs="Calibri"/>
+          <w:sz w:val="28"/>
+          <w:szCs w:val="28"/>
+        </w:rPr>
+        <w:t>Replication</w:t>
+      </w:r>
+      <w:proofErr w:type="spellEnd"/>
+    </w:p>
+    <w:p>
+      <w:pPr>
+        <w:rPr>
+          <w:rFonts w:ascii="Calibri" w:hAnsi="Calibri" w:cs="Calibri"/>
+          <w:sz w:val="28"/>
+          <w:szCs w:val="28"/>
+        </w:rPr>
+      </w:pPr>
+      <w:r>
+        <w:rPr>
+          <w:rFonts w:ascii="Calibri" w:hAnsi="Calibri" w:cs="Calibri"/>
+          <w:sz w:val="28"/>
+          <w:szCs w:val="28"/>
+        </w:rPr>
+        <w:t xml:space="preserve">Mediante un </w:t>
+      </w:r>
+      <w:r>
+        <w:rPr>
+          <w:rFonts w:ascii="Calibri" w:hAnsi="Calibri" w:cs="Calibri"/>
+          <w:b/>
+          <w:bCs/>
+          <w:sz w:val="28"/>
+          <w:szCs w:val="28"/>
+        </w:rPr>
+        <w:t>modelo de publicación-subscripción</w:t>
+      </w:r>
+      <w:r>
+        <w:rPr>
+          <w:rFonts w:ascii="Calibri" w:hAnsi="Calibri" w:cs="Calibri"/>
+          <w:sz w:val="28"/>
+          <w:szCs w:val="28"/>
+        </w:rPr>
+        <w:t xml:space="preserve">, permite </w:t>
+      </w:r>
+      <w:r>
+        <w:rPr>
+          <w:rFonts w:ascii="Calibri" w:hAnsi="Calibri" w:cs="Calibri"/>
+          <w:b/>
+          <w:bCs/>
+          <w:sz w:val="28"/>
+          <w:szCs w:val="28"/>
+        </w:rPr>
+        <w:t>tener en sincronía estructuras de datos que residen en repositorios diferentes y heterogéneos</w:t>
+      </w:r>
+      <w:r>
+        <w:rPr>
+          <w:rFonts w:ascii="Calibri" w:hAnsi="Calibri" w:cs="Calibri"/>
+          <w:sz w:val="28"/>
+          <w:szCs w:val="28"/>
+        </w:rPr>
+        <w:t xml:space="preserve">, de manera que se mantengan </w:t>
+      </w:r>
+      <w:r>
+        <w:rPr>
+          <w:rFonts w:ascii="Calibri" w:hAnsi="Calibri" w:cs="Calibri"/>
+          <w:b/>
+          <w:bCs/>
+          <w:sz w:val="28"/>
+          <w:szCs w:val="28"/>
+        </w:rPr>
+        <w:t>consistentes en tiempo real</w:t>
+      </w:r>
+      <w:r>
+        <w:rPr>
+          <w:rFonts w:ascii="Calibri" w:hAnsi="Calibri" w:cs="Calibri"/>
+          <w:sz w:val="28"/>
+          <w:szCs w:val="28"/>
+        </w:rPr>
+        <w:t>. Minimizando el impacto en los sistemas de origen.</w:t>
+      </w:r>
+    </w:p>
+    <w:p>
+      <w:pPr>
+        <w:rPr>
+          <w:rFonts w:ascii="Calibri" w:hAnsi="Calibri" w:cs="Calibri"/>
+          <w:sz w:val="28"/>
+          <w:szCs w:val="28"/>
+        </w:rPr>
+      </w:pPr>
+    </w:p>
+    <w:p>
+      <w:pPr>
         <w:rPr>
           <w:rFonts w:ascii="Calibri" w:hAnsi="Calibri" w:cs="Calibri"/>
           <w:sz w:val="28"/>
@@ -6831,188 +6962,6 @@
           <w:szCs w:val="28"/>
         </w:rPr>
         <w:lastRenderedPageBreak/>
-        <w:t xml:space="preserve">El diseño </w:t>
-      </w:r>
-      <w:proofErr w:type="gramStart"/>
-      <w:r>
-        <w:rPr>
-          <w:rFonts w:ascii="Calibri" w:hAnsi="Calibri" w:cs="Calibri"/>
-          <w:sz w:val="28"/>
-          <w:szCs w:val="28"/>
-        </w:rPr>
-        <w:t>del data</w:t>
-      </w:r>
-      <w:proofErr w:type="gramEnd"/>
-      <w:r>
-        <w:rPr>
-          <w:rFonts w:ascii="Calibri" w:hAnsi="Calibri" w:cs="Calibri"/>
-          <w:sz w:val="28"/>
-          <w:szCs w:val="28"/>
-        </w:rPr>
-        <w:t xml:space="preserve"> </w:t>
-      </w:r>
-      <w:proofErr w:type="spellStart"/>
-      <w:r>
-        <w:rPr>
-          <w:rFonts w:ascii="Calibri" w:hAnsi="Calibri" w:cs="Calibri"/>
-          <w:sz w:val="28"/>
-          <w:szCs w:val="28"/>
-        </w:rPr>
-        <w:t>warehouse</w:t>
-      </w:r>
-      <w:proofErr w:type="spellEnd"/>
-      <w:r>
-        <w:rPr>
-          <w:rFonts w:ascii="Calibri" w:hAnsi="Calibri" w:cs="Calibri"/>
-          <w:sz w:val="28"/>
-          <w:szCs w:val="28"/>
-        </w:rPr>
-        <w:t xml:space="preserve"> influye en la complejidad de la carga. En data </w:t>
-      </w:r>
-      <w:proofErr w:type="spellStart"/>
-      <w:r>
-        <w:rPr>
-          <w:rFonts w:ascii="Calibri" w:hAnsi="Calibri" w:cs="Calibri"/>
-          <w:sz w:val="28"/>
-          <w:szCs w:val="28"/>
-        </w:rPr>
-        <w:t>warehouses</w:t>
-      </w:r>
-      <w:proofErr w:type="spellEnd"/>
-      <w:r>
-        <w:rPr>
-          <w:rFonts w:ascii="Calibri" w:hAnsi="Calibri" w:cs="Calibri"/>
-          <w:sz w:val="28"/>
-          <w:szCs w:val="28"/>
-        </w:rPr>
-        <w:t xml:space="preserve"> con estructuras dimensionales, la carga puede requerir actualizaciones en varias tablas (tabla de hechos y tablas de dimensiones).</w:t>
-      </w:r>
-    </w:p>
-    <w:p>
-      <w:pPr>
-        <w:pStyle w:val="Prrafodelista"/>
-        <w:numPr>
-          <w:ilvl w:val="0"/>
-          <w:numId w:val="34"/>
-        </w:numPr>
-        <w:rPr>
-          <w:rFonts w:ascii="Calibri" w:hAnsi="Calibri" w:cs="Calibri"/>
-          <w:sz w:val="28"/>
-          <w:szCs w:val="28"/>
-        </w:rPr>
-      </w:pPr>
-      <w:r>
-        <w:rPr>
-          <w:rFonts w:ascii="Calibri" w:hAnsi="Calibri" w:cs="Calibri"/>
-          <w:sz w:val="28"/>
-          <w:szCs w:val="28"/>
-        </w:rPr>
-        <w:t>La elección entre carga completa e incremental se basa en la frecuencia de las actualizaciones, el volumen de datos y el impacto en el rendimiento del sistema de destino.</w:t>
-      </w:r>
-    </w:p>
-    <w:p>
-      <w:pPr>
-        <w:pStyle w:val="Prrafodelista"/>
-        <w:numPr>
-          <w:ilvl w:val="0"/>
-          <w:numId w:val="34"/>
-        </w:numPr>
-        <w:rPr>
-          <w:rFonts w:ascii="Calibri" w:hAnsi="Calibri" w:cs="Calibri"/>
-          <w:sz w:val="28"/>
-          <w:szCs w:val="28"/>
-        </w:rPr>
-      </w:pPr>
-      <w:r>
-        <w:rPr>
-          <w:rFonts w:ascii="Calibri" w:hAnsi="Calibri" w:cs="Calibri"/>
-          <w:sz w:val="28"/>
-          <w:szCs w:val="28"/>
-        </w:rPr>
-        <w:t>El diseño e implementación de la fase de carga deben considerar las necesidades del proyecto, el tipo de destino y el rendimiento general del sistema.</w:t>
-      </w:r>
-    </w:p>
-    <w:p>
-      <w:pPr>
-        <w:pStyle w:val="Prrafodelista"/>
-        <w:numPr>
-          <w:ilvl w:val="0"/>
-          <w:numId w:val="34"/>
-        </w:numPr>
-        <w:rPr>
-          <w:rFonts w:ascii="Calibri" w:hAnsi="Calibri" w:cs="Calibri"/>
-          <w:sz w:val="28"/>
-          <w:szCs w:val="28"/>
-        </w:rPr>
-      </w:pPr>
-      <w:r>
-        <w:rPr>
-          <w:rFonts w:ascii="Calibri" w:hAnsi="Calibri" w:cs="Calibri"/>
-          <w:sz w:val="28"/>
-          <w:szCs w:val="28"/>
-        </w:rPr>
-        <w:t>La gestión de los metadatos. Toda área intermedia debería contar con un repositorio de metadatos dirigido a los ingenieros de datos, con el fin de soportar tareas de monitorización, análisis comparativo y auditoría.</w:t>
-      </w:r>
-    </w:p>
-    <w:p>
-      <w:pPr>
-        <w:ind w:left="720"/>
-        <w:rPr>
-          <w:rFonts w:ascii="Calibri" w:hAnsi="Calibri" w:cs="Calibri"/>
-          <w:sz w:val="28"/>
-          <w:szCs w:val="28"/>
-        </w:rPr>
-      </w:pPr>
-    </w:p>
-    <w:p>
-      <w:pPr>
-        <w:rPr>
-          <w:rFonts w:ascii="Calibri" w:hAnsi="Calibri" w:cs="Calibri"/>
-          <w:sz w:val="28"/>
-          <w:szCs w:val="28"/>
-        </w:rPr>
-      </w:pPr>
-      <w:r>
-        <w:rPr>
-          <w:rFonts w:ascii="Calibri" w:hAnsi="Calibri" w:cs="Calibri"/>
-          <w:sz w:val="28"/>
-          <w:szCs w:val="28"/>
-        </w:rPr>
-        <w:t xml:space="preserve">Data </w:t>
-      </w:r>
-      <w:proofErr w:type="spellStart"/>
-      <w:r>
-        <w:rPr>
-          <w:rFonts w:ascii="Calibri" w:hAnsi="Calibri" w:cs="Calibri"/>
-          <w:sz w:val="28"/>
-          <w:szCs w:val="28"/>
-        </w:rPr>
-        <w:t>Replication</w:t>
-      </w:r>
-      <w:proofErr w:type="spellEnd"/>
-      <w:r>
-        <w:rPr>
-          <w:rFonts w:ascii="Calibri" w:hAnsi="Calibri" w:cs="Calibri"/>
-          <w:sz w:val="28"/>
-          <w:szCs w:val="28"/>
-        </w:rPr>
-        <w:t>: Mediante un modelo de publicación-subscripción, permite tener en sincronía estructuras de datos que residen en repositorios diferentes y heterogéneos, de manera que se mantengan consistentes en tiempo real. Minimizando el impacto en los sistemas de origen.</w:t>
-      </w:r>
-    </w:p>
-    <w:p>
-      <w:pPr>
-        <w:rPr>
-          <w:rFonts w:ascii="Calibri" w:hAnsi="Calibri" w:cs="Calibri"/>
-          <w:sz w:val="28"/>
-          <w:szCs w:val="28"/>
-        </w:rPr>
-      </w:pPr>
-      <w:r>
-        <w:rPr>
-          <w:rFonts w:ascii="Calibri" w:hAnsi="Calibri" w:cs="Calibri"/>
-          <w:sz w:val="28"/>
-          <w:szCs w:val="28"/>
-        </w:rPr>
         <w:t>Aspectos importantes de la fase de carga:</w:t>
       </w:r>
     </w:p>

</xml_diff>